<commit_message>
inclusão anotações teóricas sobre ECS com Fargate
</commit_message>
<xml_diff>
--- a/aws-resume/ecs-fargate.docx
+++ b/aws-resume/ecs-fargate.docx
@@ -42,10 +42,15 @@
       <w:r>
         <w:t xml:space="preserve">Módulo </w:t>
       </w:r>
-      <w:proofErr w:type="spellStart"/>
-      <w:r>
+      <w:bookmarkStart w:id="0" w:name="_GoBack"/>
+      <w:proofErr w:type="spellStart"/>
+      <w:r>
+        <w:rPr>
+          <w:i/>
+        </w:rPr>
         <w:t>serverless</w:t>
       </w:r>
+      <w:bookmarkEnd w:id="0"/>
       <w:proofErr w:type="spellEnd"/>
       <w:r>
         <w:t xml:space="preserve"> de criar um ECS. Não precisamos criar e administrar um cluster de instâncias EC2. Não precisamos administrar a infraestrutura, assim nos preocupamos mais na aplicação e entregas de valor para o </w:t>
@@ -211,22 +216,37 @@
       </w:r>
       <w:proofErr w:type="spellStart"/>
       <w:r>
+        <w:rPr>
+          <w:b/>
+        </w:rPr>
         <w:t>Application</w:t>
       </w:r>
       <w:proofErr w:type="spellEnd"/>
       <w:r>
+        <w:rPr>
+          <w:b/>
+        </w:rPr>
         <w:t xml:space="preserve"> </w:t>
       </w:r>
       <w:proofErr w:type="spellStart"/>
       <w:r>
+        <w:rPr>
+          <w:b/>
+        </w:rPr>
         <w:t>Load</w:t>
       </w:r>
       <w:proofErr w:type="spellEnd"/>
       <w:r>
+        <w:rPr>
+          <w:b/>
+        </w:rPr>
         <w:t xml:space="preserve"> </w:t>
       </w:r>
       <w:proofErr w:type="spellStart"/>
       <w:r>
+        <w:rPr>
+          <w:b/>
+        </w:rPr>
         <w:t>Balancer</w:t>
       </w:r>
       <w:proofErr w:type="spellEnd"/>
@@ -310,8 +330,6 @@
       <w:pPr>
         <w:jc w:val="both"/>
       </w:pPr>
-      <w:bookmarkStart w:id="0" w:name="_GoBack"/>
-      <w:bookmarkEnd w:id="0"/>
     </w:p>
     <w:p>
       <w:pPr>

</xml_diff>